<commit_message>
v0.3 - Up to Task A.5
</commit_message>
<xml_diff>
--- a/Assignment A.docx
+++ b/Assignment A.docx
@@ -20,6 +20,17 @@
       </w:r>
     </w:p>
     <w:p>
+      <w:pPr>
+        <w:jc w:val="center"/>
+      </w:pPr>
+      <w:r>
+        <w:t>Task A</w:t>
+      </w:r>
+    </w:p>
+    <w:p>
+      <w:pPr>
+        <w:jc w:val="center"/>
+      </w:pPr>
       <w:hyperlink w:anchor="_Task_A.1" w:history="1">
         <w:r>
           <w:rPr>
@@ -30,6 +41,9 @@
       </w:hyperlink>
     </w:p>
     <w:p>
+      <w:pPr>
+        <w:jc w:val="center"/>
+      </w:pPr>
       <w:hyperlink w:anchor="_Task_A.2" w:history="1">
         <w:r>
           <w:rPr>
@@ -40,6 +54,9 @@
       </w:hyperlink>
     </w:p>
     <w:p>
+      <w:pPr>
+        <w:jc w:val="center"/>
+      </w:pPr>
       <w:hyperlink w:anchor="_Task_A.3" w:history="1">
         <w:r>
           <w:rPr>
@@ -50,6 +67,9 @@
       </w:hyperlink>
     </w:p>
     <w:p>
+      <w:pPr>
+        <w:jc w:val="center"/>
+      </w:pPr>
       <w:hyperlink w:anchor="_Task_A.4" w:history="1">
         <w:r>
           <w:rPr>
@@ -60,34 +80,57 @@
       </w:hyperlink>
     </w:p>
     <w:p>
-      <w:r>
-        <w:fldChar w:fldCharType="begin"/>
-      </w:r>
-      <w:r>
-        <w:instrText xml:space="preserve"> HYPERLINK  \l "_Task_A.5" </w:instrText>
-      </w:r>
-      <w:r>
-        <w:fldChar w:fldCharType="separate"/>
-      </w:r>
-      <w:r>
+      <w:pPr>
+        <w:jc w:val="center"/>
+      </w:pPr>
+      <w:hyperlink w:anchor="_Task_A.5" w:history="1">
+        <w:r>
+          <w:rPr>
+            <w:rStyle w:val="Hyperlink"/>
+          </w:rPr>
+          <w:t>Task A.5</w:t>
+        </w:r>
+      </w:hyperlink>
+    </w:p>
+    <w:p>
+      <w:pPr>
+        <w:jc w:val="center"/>
+      </w:pPr>
+      <w:r>
+        <w:t>Task A.6</w:t>
+      </w:r>
+    </w:p>
+    <w:p>
+      <w:pPr>
+        <w:jc w:val="center"/>
+      </w:pPr>
+      <w:r>
+        <w:t>Task A.7</w:t>
+      </w:r>
+    </w:p>
+    <w:p>
+      <w:pPr>
+        <w:jc w:val="center"/>
         <w:rPr>
-          <w:rStyle w:val="Hyperlink"/>
+          <w:rStyle w:val="SubtleEmphasis"/>
         </w:rPr>
-        <w:t>Task A.5</w:t>
-      </w:r>
-      <w:r>
-        <w:fldChar w:fldCharType="end"/>
-      </w:r>
-    </w:p>
-    <w:p>
-      <w:r>
-        <w:t>Task A.6</w:t>
-      </w:r>
-    </w:p>
-    <w:p>
-      <w:r>
-        <w:t>Task A.7</w:t>
-      </w:r>
+      </w:pPr>
+      <w:proofErr w:type="gramStart"/>
+      <w:r>
+        <w:rPr>
+          <w:rStyle w:val="SubtleEmphasis"/>
+        </w:rPr>
+        <w:t>Ctrl + Left-click to follow hyperlinks.</w:t>
+      </w:r>
+      <w:proofErr w:type="gramEnd"/>
+    </w:p>
+    <w:p>
+      <w:pPr>
+        <w:jc w:val="center"/>
+        <w:rPr>
+          <w:rStyle w:val="SubtleEmphasis"/>
+        </w:rPr>
+      </w:pPr>
     </w:p>
     <w:p>
       <w:r>
@@ -96,8 +139,7 @@
     </w:p>
     <w:p>
       <w:pPr>
-        <w:pStyle w:val="Subtitle"/>
-        <w:jc w:val="center"/>
+        <w:pStyle w:val="Heading2"/>
       </w:pPr>
       <w:r>
         <w:lastRenderedPageBreak/>
@@ -1121,6 +1163,18 @@
     <w:rPr>
       <w:color w:val="0000FF" w:themeColor="hyperlink"/>
       <w:u w:val="single"/>
+    </w:rPr>
+  </w:style>
+  <w:style w:type="character" w:styleId="SubtleEmphasis">
+    <w:name w:val="Subtle Emphasis"/>
+    <w:basedOn w:val="DefaultParagraphFont"/>
+    <w:uiPriority w:val="19"/>
+    <w:qFormat/>
+    <w:rsid w:val="008211CF"/>
+    <w:rPr>
+      <w:i/>
+      <w:iCs/>
+      <w:color w:val="808080" w:themeColor="text1" w:themeTint="7F"/>
     </w:rPr>
   </w:style>
 </w:styles>

</xml_diff>

<commit_message>
v0.2 - Flowchart & Task upto A.5 completed
</commit_message>
<xml_diff>
--- a/Assignment A.docx
+++ b/Assignment A.docx
@@ -1,6 +1,6 @@
 
 <file path=word/document.xml><?xml version="1.0" encoding="utf-8"?>
-<w:document xmlns:ve="http://schemas.openxmlformats.org/markup-compatibility/2006" xmlns:o="urn:schemas-microsoft-com:office:office" xmlns:r="http://schemas.openxmlformats.org/officeDocument/2006/relationships" xmlns:m="http://schemas.openxmlformats.org/officeDocument/2006/math" xmlns:v="urn:schemas-microsoft-com:vml" xmlns:wp="http://schemas.openxmlformats.org/drawingml/2006/wordprocessingDrawing" xmlns:w10="urn:schemas-microsoft-com:office:word" xmlns:w="http://schemas.openxmlformats.org/wordprocessingml/2006/main" xmlns:wne="http://schemas.microsoft.com/office/word/2006/wordml">
+<w:document xmlns:wpc="http://schemas.microsoft.com/office/word/2010/wordprocessingCanvas" xmlns:mc="http://schemas.openxmlformats.org/markup-compatibility/2006" xmlns:o="urn:schemas-microsoft-com:office:office" xmlns:r="http://schemas.openxmlformats.org/officeDocument/2006/relationships" xmlns:m="http://schemas.openxmlformats.org/officeDocument/2006/math" xmlns:v="urn:schemas-microsoft-com:vml" xmlns:wp14="http://schemas.microsoft.com/office/word/2010/wordprocessingDrawing" xmlns:wp="http://schemas.openxmlformats.org/drawingml/2006/wordprocessingDrawing" xmlns:w10="urn:schemas-microsoft-com:office:word" xmlns:w="http://schemas.openxmlformats.org/wordprocessingml/2006/main" xmlns:w14="http://schemas.microsoft.com/office/word/2010/wordml" xmlns:wpg="http://schemas.microsoft.com/office/word/2010/wordprocessingGroup" xmlns:wpi="http://schemas.microsoft.com/office/word/2010/wordprocessingInk" xmlns:wne="http://schemas.microsoft.com/office/word/2006/wordml" xmlns:wps="http://schemas.microsoft.com/office/word/2010/wordprocessingShape" mc:Ignorable="w14 wp14">
   <w:body>
     <w:p>
       <w:pPr>
@@ -115,14 +115,12 @@
           <w:rStyle w:val="SubtleEmphasis"/>
         </w:rPr>
       </w:pPr>
-      <w:proofErr w:type="gramStart"/>
       <w:r>
         <w:rPr>
           <w:rStyle w:val="SubtleEmphasis"/>
         </w:rPr>
         <w:t>Ctrl + Left-click to follow hyperlinks.</w:t>
       </w:r>
-      <w:proofErr w:type="gramEnd"/>
     </w:p>
     <w:p>
       <w:pPr>
@@ -350,31 +348,7 @@
         <w:t>and directly applying solutions to the customer’s hardware.</w:t>
       </w:r>
       <w:r>
-        <w:t xml:space="preserve"> Windows features this service directly, but other software suites can be employed to adapt to different needs. Examples of </w:t>
-      </w:r>
-      <w:proofErr w:type="gramStart"/>
-      <w:r>
-        <w:t>these</w:t>
-      </w:r>
-      <w:proofErr w:type="gramEnd"/>
-      <w:r>
-        <w:t xml:space="preserve"> software are </w:t>
-      </w:r>
-      <w:proofErr w:type="spellStart"/>
-      <w:r>
-        <w:t>LogMeIn</w:t>
-      </w:r>
-      <w:proofErr w:type="spellEnd"/>
-      <w:r>
-        <w:t xml:space="preserve"> and </w:t>
-      </w:r>
-      <w:proofErr w:type="spellStart"/>
-      <w:r>
-        <w:t>GoToAssist</w:t>
-      </w:r>
-      <w:proofErr w:type="spellEnd"/>
-      <w:r>
-        <w:t>.</w:t>
+        <w:t xml:space="preserve"> Windows features this service directly, but other software suites can be employed to adapt to different needs. Examples of these software are LogMeIn and GoToAssist.</w:t>
       </w:r>
     </w:p>
     <w:p>
@@ -413,57 +387,6 @@
       <w:pPr>
         <w:pStyle w:val="NoSpacing"/>
       </w:pPr>
-      <w:r>
-        <w:rPr>
-          <w:noProof/>
-          <w:lang w:val="en-GB" w:eastAsia="en-GB"/>
-        </w:rPr>
-        <w:drawing>
-          <wp:inline distT="0" distB="0" distL="0" distR="0">
-            <wp:extent cx="5731510" cy="3870579"/>
-            <wp:effectExtent l="19050" t="0" r="2540" b="0"/>
-            <wp:docPr id="1" name="Picture 1"/>
-            <wp:cNvGraphicFramePr>
-              <a:graphicFrameLocks xmlns:a="http://schemas.openxmlformats.org/drawingml/2006/main" noChangeAspect="1"/>
-            </wp:cNvGraphicFramePr>
-            <a:graphic xmlns:a="http://schemas.openxmlformats.org/drawingml/2006/main">
-              <a:graphicData uri="http://schemas.openxmlformats.org/drawingml/2006/picture">
-                <pic:pic xmlns:pic="http://schemas.openxmlformats.org/drawingml/2006/picture">
-                  <pic:nvPicPr>
-                    <pic:cNvPr id="0" name="Picture 1"/>
-                    <pic:cNvPicPr>
-                      <a:picLocks noChangeAspect="1" noChangeArrowheads="1"/>
-                    </pic:cNvPicPr>
-                  </pic:nvPicPr>
-                  <pic:blipFill>
-                    <a:blip r:embed="rId5" cstate="print"/>
-                    <a:srcRect/>
-                    <a:stretch>
-                      <a:fillRect/>
-                    </a:stretch>
-                  </pic:blipFill>
-                  <pic:spPr bwMode="auto">
-                    <a:xfrm>
-                      <a:off x="0" y="0"/>
-                      <a:ext cx="5731510" cy="3870579"/>
-                    </a:xfrm>
-                    <a:prstGeom prst="rect">
-                      <a:avLst/>
-                    </a:prstGeom>
-                    <a:noFill/>
-                    <a:ln w="9525">
-                      <a:noFill/>
-                      <a:miter lim="800000"/>
-                      <a:headEnd/>
-                      <a:tailEnd/>
-                    </a:ln>
-                  </pic:spPr>
-                </pic:pic>
-              </a:graphicData>
-            </a:graphic>
-          </wp:inline>
-        </w:drawing>
-      </w:r>
     </w:p>
     <w:p>
       <w:r>
@@ -492,59 +415,7 @@
         <w:t>.</w:t>
       </w:r>
     </w:p>
-    <w:p>
-      <w:r>
-        <w:rPr>
-          <w:noProof/>
-          <w:lang w:val="en-GB" w:eastAsia="en-GB"/>
-        </w:rPr>
-        <w:drawing>
-          <wp:inline distT="0" distB="0" distL="0" distR="0">
-            <wp:extent cx="5731510" cy="3869944"/>
-            <wp:effectExtent l="19050" t="0" r="2540" b="0"/>
-            <wp:docPr id="4" name="Picture 4"/>
-            <wp:cNvGraphicFramePr>
-              <a:graphicFrameLocks xmlns:a="http://schemas.openxmlformats.org/drawingml/2006/main" noChangeAspect="1"/>
-            </wp:cNvGraphicFramePr>
-            <a:graphic xmlns:a="http://schemas.openxmlformats.org/drawingml/2006/main">
-              <a:graphicData uri="http://schemas.openxmlformats.org/drawingml/2006/picture">
-                <pic:pic xmlns:pic="http://schemas.openxmlformats.org/drawingml/2006/picture">
-                  <pic:nvPicPr>
-                    <pic:cNvPr id="0" name="Picture 4"/>
-                    <pic:cNvPicPr>
-                      <a:picLocks noChangeAspect="1" noChangeArrowheads="1"/>
-                    </pic:cNvPicPr>
-                  </pic:nvPicPr>
-                  <pic:blipFill>
-                    <a:blip r:embed="rId6" cstate="print"/>
-                    <a:srcRect/>
-                    <a:stretch>
-                      <a:fillRect/>
-                    </a:stretch>
-                  </pic:blipFill>
-                  <pic:spPr bwMode="auto">
-                    <a:xfrm>
-                      <a:off x="0" y="0"/>
-                      <a:ext cx="5731510" cy="3869944"/>
-                    </a:xfrm>
-                    <a:prstGeom prst="rect">
-                      <a:avLst/>
-                    </a:prstGeom>
-                    <a:noFill/>
-                    <a:ln w="9525">
-                      <a:noFill/>
-                      <a:miter lim="800000"/>
-                      <a:headEnd/>
-                      <a:tailEnd/>
-                    </a:ln>
-                  </pic:spPr>
-                </pic:pic>
-              </a:graphicData>
-            </a:graphic>
-          </wp:inline>
-        </w:drawing>
-      </w:r>
-    </w:p>
+    <w:p/>
     <w:p>
       <w:r>
         <w:br w:type="page"/>
@@ -569,6 +440,322 @@
         <w:t>Download an operator manual as directed by your Assessor. Save the document to a local drive or network location and check that you have the correct software to view the contents. Produce a screen print as evidence of the download.</w:t>
       </w:r>
     </w:p>
+    <w:p/>
+    <w:p/>
+    <w:p>
+      <w:r>
+        <w:br w:type="page"/>
+      </w:r>
+    </w:p>
+    <w:p>
+      <w:pPr>
+        <w:pStyle w:val="Heading3"/>
+      </w:pPr>
+      <w:r>
+        <w:lastRenderedPageBreak/>
+        <w:t>Task A.6</w:t>
+      </w:r>
+    </w:p>
+    <w:p>
+      <w:r>
+        <w:t>On the ICT contact sheet provided, prepare a list of five telephone numbers for the customer support centres of major ICT support companies. Include one printer manufacturer, one software supplier, one ICT hardware supplier, one hardware maintenance company and one electronic component supplier.</w:t>
+      </w:r>
+    </w:p>
+    <w:p/>
+    <w:p/>
+    <w:p/>
+    <w:p/>
+    <w:p>
+      <w:r>
+        <w:br w:type="page"/>
+      </w:r>
+    </w:p>
+    <w:p>
+      <w:pPr>
+        <w:pStyle w:val="Heading3"/>
+      </w:pPr>
+      <w:r>
+        <w:lastRenderedPageBreak/>
+        <w:t>Task A.7</w:t>
+      </w:r>
+    </w:p>
+    <w:p>
+      <w:r>
+        <w:t>You have been asked to investigate a technical problem. This fault has already been referred to your senior support specialist and you have to collect full information for them to evaluate.</w:t>
+      </w:r>
+    </w:p>
+    <w:p>
+      <w:r>
+        <w:t>Design a template that could be used to collect the information. The template should be divided into sections and headings to show that you have considered all types of relevant information. It must provide the support specialist with enough information to make a remote diagnosis. Assume that the specialist will have no other information about the problem except that contained in the template.</w:t>
+      </w:r>
+    </w:p>
+    <w:p/>
+    <w:p/>
+    <w:p/>
+    <w:p/>
+    <w:p/>
+    <w:p>
+      <w:r>
+        <w:br w:type="page"/>
+      </w:r>
+    </w:p>
+    <w:p>
+      <w:pPr>
+        <w:pStyle w:val="Heading2"/>
+      </w:pPr>
+      <w:r>
+        <w:lastRenderedPageBreak/>
+        <w:t>Task B – Assess customer feedback</w:t>
+      </w:r>
+    </w:p>
+    <w:p>
+      <w:pPr>
+        <w:pStyle w:val="Heading3"/>
+      </w:pPr>
+      <w:r>
+        <w:t>Task B.1</w:t>
+      </w:r>
+    </w:p>
+    <w:p>
+      <w:r>
+        <w:t>Support companies frequently survey their customers to establish their level of satisfaction. A popular method is a telephone survey. There is a particular problem with the service being delivered by technical couriers in your company. Their role is to provide basic installation services for the replacement of peripherals. Write ten questions that could be asked in a telephone survey of your customers. The survey will be undertaken by non-technical staff and should cover the complete life-cycle of the request for service. The questions should collect the maximum information and be suitable for entering into an analysis sheet. You should use two or more styles of answer eg graded, yes/no. You do not need to include the following in your questions: customer name, customer address, customer contact name and telephone number, call reference number.</w:t>
+      </w:r>
+    </w:p>
+    <w:p/>
+    <w:p/>
+    <w:p>
+      <w:r>
+        <w:br w:type="page"/>
+      </w:r>
+    </w:p>
+    <w:p>
+      <w:pPr>
+        <w:pStyle w:val="Heading2"/>
+      </w:pPr>
+      <w:r>
+        <w:lastRenderedPageBreak/>
+        <w:t>Task C – Interpret trends</w:t>
+      </w:r>
+    </w:p>
+    <w:p>
+      <w:pPr>
+        <w:pStyle w:val="Heading3"/>
+      </w:pPr>
+      <w:r>
+        <w:t>Task C.1</w:t>
+      </w:r>
+    </w:p>
+    <w:p>
+      <w:r>
+        <w:t>Briefly describe data filtering</w:t>
+      </w:r>
+      <w:r>
+        <w:t>.</w:t>
+      </w:r>
+    </w:p>
+    <w:p/>
+    <w:p/>
+    <w:p>
+      <w:r>
+        <w:br w:type="page"/>
+      </w:r>
+    </w:p>
+    <w:p>
+      <w:pPr>
+        <w:pStyle w:val="Heading3"/>
+      </w:pPr>
+      <w:r>
+        <w:lastRenderedPageBreak/>
+        <w:t>Task C.2</w:t>
+      </w:r>
+    </w:p>
+    <w:p>
+      <w:r>
+        <w:t>Look at the trend symptoms on the Trend Analysis Sheet provided by your assessor. In the spaces provided on the sheet, list two possible causes and two items of preventative action, for each trend.</w:t>
+      </w:r>
+    </w:p>
+    <w:p/>
+    <w:p>
+      <w:r>
+        <w:br w:type="page"/>
+      </w:r>
+    </w:p>
+    <w:p>
+      <w:pPr>
+        <w:pStyle w:val="Heading3"/>
+      </w:pPr>
+      <w:r>
+        <w:lastRenderedPageBreak/>
+        <w:t>Task C.3</w:t>
+      </w:r>
+    </w:p>
+    <w:p>
+      <w:r>
+        <w:t>Briefly describe trends that may occur in support requests</w:t>
+      </w:r>
+      <w:r>
+        <w:t>.</w:t>
+      </w:r>
+    </w:p>
+    <w:p/>
+    <w:p>
+      <w:r>
+        <w:br w:type="page"/>
+      </w:r>
+    </w:p>
+    <w:p>
+      <w:pPr>
+        <w:pStyle w:val="Heading2"/>
+      </w:pPr>
+      <w:r>
+        <w:lastRenderedPageBreak/>
+        <w:t>Task D – Provide remote technical support</w:t>
+      </w:r>
+    </w:p>
+    <w:p>
+      <w:pPr>
+        <w:pStyle w:val="Heading3"/>
+      </w:pPr>
+      <w:r>
+        <w:t>Task D.1</w:t>
+      </w:r>
+    </w:p>
+    <w:p>
+      <w:r>
+        <w:t xml:space="preserve">Remote support organisations often use specialist teams to respond to customer requests for service. Design a simple flow chart, with question points, starting from the customer making their initial call and leading to a response by a specialist. The chart should be capable of being used to recommend the layout of an automatic telephone routing system in a call centre handling: </w:t>
+      </w:r>
+    </w:p>
+    <w:p>
+      <w:pPr>
+        <w:pStyle w:val="NoSpacing"/>
+      </w:pPr>
+      <w:r>
+        <w:t xml:space="preserve">• hardware support </w:t>
+      </w:r>
+    </w:p>
+    <w:p>
+      <w:pPr>
+        <w:pStyle w:val="NoSpacing"/>
+      </w:pPr>
+      <w:r>
+        <w:t xml:space="preserve">• software support </w:t>
+      </w:r>
+    </w:p>
+    <w:p>
+      <w:pPr>
+        <w:pStyle w:val="NoSpacing"/>
+      </w:pPr>
+      <w:r>
+        <w:t xml:space="preserve">• installations </w:t>
+      </w:r>
+    </w:p>
+    <w:p>
+      <w:pPr>
+        <w:pStyle w:val="NoSpacing"/>
+      </w:pPr>
+      <w:r>
+        <w:t xml:space="preserve">• upgrades. </w:t>
+      </w:r>
+    </w:p>
+    <w:p>
+      <w:pPr>
+        <w:pStyle w:val="NoSpacing"/>
+      </w:pPr>
+      <w:bookmarkStart w:id="5" w:name="_GoBack"/>
+      <w:bookmarkEnd w:id="5"/>
+    </w:p>
+    <w:p>
+      <w:r>
+        <w:t>The call centre supports a wide range of IT equipment, and there should be provision for a customer enquiry that does not fit in to the normal call flow. Check that a customer can ask for progress about an existing call without logging a new call.</w:t>
+      </w:r>
+    </w:p>
+    <w:p/>
+    <w:p>
+      <w:pPr>
+        <w:rPr>
+          <w:rFonts w:asciiTheme="majorHAnsi" w:eastAsiaTheme="majorEastAsia" w:hAnsiTheme="majorHAnsi" w:cstheme="majorBidi"/>
+          <w:b/>
+          <w:bCs/>
+          <w:color w:val="4F81BD" w:themeColor="accent1"/>
+        </w:rPr>
+      </w:pPr>
+      <w:r>
+        <w:br w:type="page"/>
+      </w:r>
+    </w:p>
+    <w:p>
+      <w:pPr>
+        <w:pStyle w:val="Heading3"/>
+      </w:pPr>
+      <w:r>
+        <w:lastRenderedPageBreak/>
+        <w:t>Task D.2</w:t>
+      </w:r>
+    </w:p>
+    <w:p>
+      <w:r>
+        <w:t>You have listened to a customer call to the customer call centre and are concerned at the lack of structure to the diagnosis process. The customer has an ICT workstation that will not operate. Use the diagnosis script sheet provided to write a short script that a call centre diagnosis engineer could use for this type of fault. Include suitable tests that could be carried out remotely. The script will help the diagnosis engineer repeat the diagnosis steps in a logical order for each occasion that this type of fault is reported.</w:t>
+      </w:r>
+    </w:p>
+    <w:p/>
+    <w:p>
+      <w:r>
+        <w:br w:type="page"/>
+      </w:r>
+    </w:p>
+    <w:p>
+      <w:pPr>
+        <w:pStyle w:val="Heading2"/>
+      </w:pPr>
+      <w:r>
+        <w:lastRenderedPageBreak/>
+        <w:t>Task E – Provide written user instructions for non-technical customers and to recommend suitable training courses and coaching sessions</w:t>
+      </w:r>
+    </w:p>
+    <w:p>
+      <w:pPr>
+        <w:pStyle w:val="Heading3"/>
+      </w:pPr>
+      <w:r>
+        <w:t>Task E.1</w:t>
+      </w:r>
+    </w:p>
+    <w:p>
+      <w:r>
+        <w:t>Write three short explanations to enclose with disks that are being sent to non-technical customers on each of the following: • installing a new driver • booting from an emergency boot disk • loading and running a diagnostic disk. The instructions must enable the customers to carry out the required actions and should explain the purpose of the operations.</w:t>
+      </w:r>
+    </w:p>
+    <w:p/>
+    <w:p>
+      <w:pPr>
+        <w:rPr>
+          <w:rFonts w:asciiTheme="majorHAnsi" w:eastAsiaTheme="majorEastAsia" w:hAnsiTheme="majorHAnsi" w:cstheme="majorBidi"/>
+          <w:b/>
+          <w:bCs/>
+          <w:color w:val="4F81BD" w:themeColor="accent1"/>
+        </w:rPr>
+      </w:pPr>
+      <w:r>
+        <w:br w:type="page"/>
+      </w:r>
+    </w:p>
+    <w:p>
+      <w:pPr>
+        <w:pStyle w:val="Heading3"/>
+      </w:pPr>
+      <w:r>
+        <w:lastRenderedPageBreak/>
+        <w:t>Task E.2</w:t>
+      </w:r>
+    </w:p>
+    <w:p>
+      <w:r>
+        <w:t>The profile of a call centre diagnosis engineer is that they only have product training and customer on-site experience. You have been asked to recommend a coaching plan. Prepare a short report to recommend suitable training courses and coaching sessions. Include the following in your report: • identify three types of call centre customer and their respective knowledge requirements • methods to assess current call centre diagnosis engineer skills • three potential coaching subjects • ways to evaluate the effectiveness of the coaching • why this evaluation is important • a list of different coaching methods to satisfy a range of learning styles. The report should have sufficient information for the call centre manager to use as a development plan. It should therefore prioritise the coaching requirements.</w:t>
+      </w:r>
+    </w:p>
+    <w:p/>
+    <w:p/>
+    <w:p/>
     <w:p/>
     <w:sectPr>
       <w:pgSz w:w="11906" w:h="16838"/>
@@ -581,7 +768,7 @@
 </file>
 
 <file path=word/numbering.xml><?xml version="1.0" encoding="utf-8"?>
-<w:numbering xmlns:ve="http://schemas.openxmlformats.org/markup-compatibility/2006" xmlns:o="urn:schemas-microsoft-com:office:office" xmlns:r="http://schemas.openxmlformats.org/officeDocument/2006/relationships" xmlns:m="http://schemas.openxmlformats.org/officeDocument/2006/math" xmlns:v="urn:schemas-microsoft-com:vml" xmlns:wp="http://schemas.openxmlformats.org/drawingml/2006/wordprocessingDrawing" xmlns:w10="urn:schemas-microsoft-com:office:word" xmlns:w="http://schemas.openxmlformats.org/wordprocessingml/2006/main" xmlns:wne="http://schemas.microsoft.com/office/word/2006/wordml">
+<w:numbering xmlns:wpc="http://schemas.microsoft.com/office/word/2010/wordprocessingCanvas" xmlns:mc="http://schemas.openxmlformats.org/markup-compatibility/2006" xmlns:o="urn:schemas-microsoft-com:office:office" xmlns:r="http://schemas.openxmlformats.org/officeDocument/2006/relationships" xmlns:m="http://schemas.openxmlformats.org/officeDocument/2006/math" xmlns:v="urn:schemas-microsoft-com:vml" xmlns:wp14="http://schemas.microsoft.com/office/word/2010/wordprocessingDrawing" xmlns:wp="http://schemas.openxmlformats.org/drawingml/2006/wordprocessingDrawing" xmlns:w10="urn:schemas-microsoft-com:office:word" xmlns:w="http://schemas.openxmlformats.org/wordprocessingml/2006/main" xmlns:w14="http://schemas.microsoft.com/office/word/2010/wordml" xmlns:wpg="http://schemas.microsoft.com/office/word/2010/wordprocessingGroup" xmlns:wpi="http://schemas.microsoft.com/office/word/2010/wordprocessingInk" xmlns:wne="http://schemas.microsoft.com/office/word/2006/wordml" xmlns:wps="http://schemas.microsoft.com/office/word/2010/wordprocessingShape" mc:Ignorable="w14 wp14">
   <w:abstractNum w:abstractNumId="0">
     <w:nsid w:val="001B47A9"/>
     <w:multiLevelType w:val="hybridMultilevel"/>
@@ -764,7 +951,7 @@
 </file>
 
 <file path=word/styles.xml><?xml version="1.0" encoding="utf-8"?>
-<w:styles xmlns:r="http://schemas.openxmlformats.org/officeDocument/2006/relationships" xmlns:w="http://schemas.openxmlformats.org/wordprocessingml/2006/main">
+<w:styles xmlns:mc="http://schemas.openxmlformats.org/markup-compatibility/2006" xmlns:r="http://schemas.openxmlformats.org/officeDocument/2006/relationships" xmlns:w="http://schemas.openxmlformats.org/wordprocessingml/2006/main" xmlns:w14="http://schemas.microsoft.com/office/word/2010/wordml" mc:Ignorable="w14">
   <w:docDefaults>
     <w:rPrDefault>
       <w:rPr>
@@ -984,7 +1171,6 @@
     <w:uiPriority w:val="99"/>
     <w:semiHidden/>
     <w:unhideWhenUsed/>
-    <w:qFormat/>
     <w:tblPr>
       <w:tblInd w:w="0" w:type="dxa"/>
       <w:tblCellMar>
@@ -1176,6 +1362,196 @@
       <w:iCs/>
       <w:color w:val="808080" w:themeColor="text1" w:themeTint="7F"/>
     </w:rPr>
+  </w:style>
+</w:styles>
+</file>
+
+<file path=word/stylesWithEffects.xml><?xml version="1.0" encoding="utf-8"?>
+<w:styles xmlns:wpc="http://schemas.microsoft.com/office/word/2010/wordprocessingCanvas" xmlns:mc="http://schemas.openxmlformats.org/markup-compatibility/2006" xmlns:o="urn:schemas-microsoft-com:office:office" xmlns:r="http://schemas.openxmlformats.org/officeDocument/2006/relationships" xmlns:m="http://schemas.openxmlformats.org/officeDocument/2006/math" xmlns:v="urn:schemas-microsoft-com:vml" xmlns:wp14="http://schemas.microsoft.com/office/word/2010/wordprocessingDrawing" xmlns:wp="http://schemas.openxmlformats.org/drawingml/2006/wordprocessingDrawing" xmlns:w10="urn:schemas-microsoft-com:office:word" xmlns:w="http://schemas.openxmlformats.org/wordprocessingml/2006/main" xmlns:w14="http://schemas.microsoft.com/office/word/2010/wordml" xmlns:wpg="http://schemas.microsoft.com/office/word/2010/wordprocessingGroup" xmlns:wpi="http://schemas.microsoft.com/office/word/2010/wordprocessingInk" xmlns:wne="http://schemas.microsoft.com/office/word/2006/wordml" xmlns:wps="http://schemas.microsoft.com/office/word/2010/wordprocessingShape" mc:Ignorable="w14 wp14">
+  <w:docDefaults>
+    <w:rPrDefault>
+      <w:rPr>
+        <w:rFonts w:asciiTheme="minorHAnsi" w:eastAsiaTheme="minorEastAsia" w:hAnsiTheme="minorHAnsi" w:cstheme="minorBidi"/>
+        <w:sz w:val="22"/>
+        <w:szCs w:val="22"/>
+        <w:lang w:val="en-IE" w:eastAsia="en-IE" w:bidi="ar-SA"/>
+      </w:rPr>
+    </w:rPrDefault>
+    <w:pPrDefault>
+      <w:pPr>
+        <w:spacing w:after="200" w:line="276" w:lineRule="auto"/>
+      </w:pPr>
+    </w:pPrDefault>
+  </w:docDefaults>
+  <w:latentStyles w:defLockedState="0" w:defUIPriority="99" w:defSemiHidden="1" w:defUnhideWhenUsed="1" w:defQFormat="0" w:count="267">
+    <w:lsdException w:name="Normal" w:semiHidden="0" w:uiPriority="0" w:unhideWhenUsed="0" w:qFormat="1"/>
+    <w:lsdException w:name="heading 1" w:semiHidden="0" w:uiPriority="9" w:unhideWhenUsed="0" w:qFormat="1"/>
+    <w:lsdException w:name="heading 2" w:uiPriority="9" w:qFormat="1"/>
+    <w:lsdException w:name="heading 3" w:uiPriority="9" w:qFormat="1"/>
+    <w:lsdException w:name="heading 4" w:uiPriority="9" w:qFormat="1"/>
+    <w:lsdException w:name="heading 5" w:uiPriority="9" w:qFormat="1"/>
+    <w:lsdException w:name="heading 6" w:uiPriority="9" w:qFormat="1"/>
+    <w:lsdException w:name="heading 7" w:uiPriority="9" w:qFormat="1"/>
+    <w:lsdException w:name="heading 8" w:uiPriority="9" w:qFormat="1"/>
+    <w:lsdException w:name="heading 9" w:uiPriority="9" w:qFormat="1"/>
+    <w:lsdException w:name="toc 1" w:uiPriority="39"/>
+    <w:lsdException w:name="toc 2" w:uiPriority="39"/>
+    <w:lsdException w:name="toc 3" w:uiPriority="39"/>
+    <w:lsdException w:name="toc 4" w:uiPriority="39"/>
+    <w:lsdException w:name="toc 5" w:uiPriority="39"/>
+    <w:lsdException w:name="toc 6" w:uiPriority="39"/>
+    <w:lsdException w:name="toc 7" w:uiPriority="39"/>
+    <w:lsdException w:name="toc 8" w:uiPriority="39"/>
+    <w:lsdException w:name="toc 9" w:uiPriority="39"/>
+    <w:lsdException w:name="caption" w:uiPriority="35" w:qFormat="1"/>
+    <w:lsdException w:name="Title" w:semiHidden="0" w:uiPriority="10" w:unhideWhenUsed="0" w:qFormat="1"/>
+    <w:lsdException w:name="Default Paragraph Font" w:uiPriority="1"/>
+    <w:lsdException w:name="Subtitle" w:semiHidden="0" w:uiPriority="11" w:unhideWhenUsed="0" w:qFormat="1"/>
+    <w:lsdException w:name="Strong" w:semiHidden="0" w:uiPriority="22" w:unhideWhenUsed="0" w:qFormat="1"/>
+    <w:lsdException w:name="Emphasis" w:semiHidden="0" w:uiPriority="20" w:unhideWhenUsed="0" w:qFormat="1"/>
+    <w:lsdException w:name="Table Grid" w:semiHidden="0" w:uiPriority="59" w:unhideWhenUsed="0"/>
+    <w:lsdException w:name="Placeholder Text" w:unhideWhenUsed="0"/>
+    <w:lsdException w:name="No Spacing" w:semiHidden="0" w:uiPriority="1" w:unhideWhenUsed="0" w:qFormat="1"/>
+    <w:lsdException w:name="Light Shading" w:semiHidden="0" w:uiPriority="60" w:unhideWhenUsed="0"/>
+    <w:lsdException w:name="Light List" w:semiHidden="0" w:uiPriority="61" w:unhideWhenUsed="0"/>
+    <w:lsdException w:name="Light Grid" w:semiHidden="0" w:uiPriority="62" w:unhideWhenUsed="0"/>
+    <w:lsdException w:name="Medium Shading 1" w:semiHidden="0" w:uiPriority="63" w:unhideWhenUsed="0"/>
+    <w:lsdException w:name="Medium Shading 2" w:semiHidden="0" w:uiPriority="64" w:unhideWhenUsed="0"/>
+    <w:lsdException w:name="Medium List 1" w:semiHidden="0" w:uiPriority="65" w:unhideWhenUsed="0"/>
+    <w:lsdException w:name="Medium List 2" w:semiHidden="0" w:uiPriority="66" w:unhideWhenUsed="0"/>
+    <w:lsdException w:name="Medium Grid 1" w:semiHidden="0" w:uiPriority="67" w:unhideWhenUsed="0"/>
+    <w:lsdException w:name="Medium Grid 2" w:semiHidden="0" w:uiPriority="68" w:unhideWhenUsed="0"/>
+    <w:lsdException w:name="Medium Grid 3" w:semiHidden="0" w:uiPriority="69" w:unhideWhenUsed="0"/>
+    <w:lsdException w:name="Dark List" w:semiHidden="0" w:uiPriority="70" w:unhideWhenUsed="0"/>
+    <w:lsdException w:name="Colorful Shading" w:semiHidden="0" w:uiPriority="71" w:unhideWhenUsed="0"/>
+    <w:lsdException w:name="Colorful List" w:semiHidden="0" w:uiPriority="72" w:unhideWhenUsed="0"/>
+    <w:lsdException w:name="Colorful Grid" w:semiHidden="0" w:uiPriority="73" w:unhideWhenUsed="0"/>
+    <w:lsdException w:name="Light Shading Accent 1" w:semiHidden="0" w:uiPriority="60" w:unhideWhenUsed="0"/>
+    <w:lsdException w:name="Light List Accent 1" w:semiHidden="0" w:uiPriority="61" w:unhideWhenUsed="0"/>
+    <w:lsdException w:name="Light Grid Accent 1" w:semiHidden="0" w:uiPriority="62" w:unhideWhenUsed="0"/>
+    <w:lsdException w:name="Medium Shading 1 Accent 1" w:semiHidden="0" w:uiPriority="63" w:unhideWhenUsed="0"/>
+    <w:lsdException w:name="Medium Shading 2 Accent 1" w:semiHidden="0" w:uiPriority="64" w:unhideWhenUsed="0"/>
+    <w:lsdException w:name="Medium List 1 Accent 1" w:semiHidden="0" w:uiPriority="65" w:unhideWhenUsed="0"/>
+    <w:lsdException w:name="Revision" w:unhideWhenUsed="0"/>
+    <w:lsdException w:name="List Paragraph" w:semiHidden="0" w:uiPriority="34" w:unhideWhenUsed="0" w:qFormat="1"/>
+    <w:lsdException w:name="Quote" w:semiHidden="0" w:uiPriority="29" w:unhideWhenUsed="0" w:qFormat="1"/>
+    <w:lsdException w:name="Intense Quote" w:semiHidden="0" w:uiPriority="30" w:unhideWhenUsed="0" w:qFormat="1"/>
+    <w:lsdException w:name="Medium List 2 Accent 1" w:semiHidden="0" w:uiPriority="66" w:unhideWhenUsed="0"/>
+    <w:lsdException w:name="Medium Grid 1 Accent 1" w:semiHidden="0" w:uiPriority="67" w:unhideWhenUsed="0"/>
+    <w:lsdException w:name="Medium Grid 2 Accent 1" w:semiHidden="0" w:uiPriority="68" w:unhideWhenUsed="0"/>
+    <w:lsdException w:name="Medium Grid 3 Accent 1" w:semiHidden="0" w:uiPriority="69" w:unhideWhenUsed="0"/>
+    <w:lsdException w:name="Dark List Accent 1" w:semiHidden="0" w:uiPriority="70" w:unhideWhenUsed="0"/>
+    <w:lsdException w:name="Colorful Shading Accent 1" w:semiHidden="0" w:uiPriority="71" w:unhideWhenUsed="0"/>
+    <w:lsdException w:name="Colorful List Accent 1" w:semiHidden="0" w:uiPriority="72" w:unhideWhenUsed="0"/>
+    <w:lsdException w:name="Colorful Grid Accent 1" w:semiHidden="0" w:uiPriority="73" w:unhideWhenUsed="0"/>
+    <w:lsdException w:name="Light Shading Accent 2" w:semiHidden="0" w:uiPriority="60" w:unhideWhenUsed="0"/>
+    <w:lsdException w:name="Light List Accent 2" w:semiHidden="0" w:uiPriority="61" w:unhideWhenUsed="0"/>
+    <w:lsdException w:name="Light Grid Accent 2" w:semiHidden="0" w:uiPriority="62" w:unhideWhenUsed="0"/>
+    <w:lsdException w:name="Medium Shading 1 Accent 2" w:semiHidden="0" w:uiPriority="63" w:unhideWhenUsed="0"/>
+    <w:lsdException w:name="Medium Shading 2 Accent 2" w:semiHidden="0" w:uiPriority="64" w:unhideWhenUsed="0"/>
+    <w:lsdException w:name="Medium List 1 Accent 2" w:semiHidden="0" w:uiPriority="65" w:unhideWhenUsed="0"/>
+    <w:lsdException w:name="Medium List 2 Accent 2" w:semiHidden="0" w:uiPriority="66" w:unhideWhenUsed="0"/>
+    <w:lsdException w:name="Medium Grid 1 Accent 2" w:semiHidden="0" w:uiPriority="67" w:unhideWhenUsed="0"/>
+    <w:lsdException w:name="Medium Grid 2 Accent 2" w:semiHidden="0" w:uiPriority="68" w:unhideWhenUsed="0"/>
+    <w:lsdException w:name="Medium Grid 3 Accent 2" w:semiHidden="0" w:uiPriority="69" w:unhideWhenUsed="0"/>
+    <w:lsdException w:name="Dark List Accent 2" w:semiHidden="0" w:uiPriority="70" w:unhideWhenUsed="0"/>
+    <w:lsdException w:name="Colorful Shading Accent 2" w:semiHidden="0" w:uiPriority="71" w:unhideWhenUsed="0"/>
+    <w:lsdException w:name="Colorful List Accent 2" w:semiHidden="0" w:uiPriority="72" w:unhideWhenUsed="0"/>
+    <w:lsdException w:name="Colorful Grid Accent 2" w:semiHidden="0" w:uiPriority="73" w:unhideWhenUsed="0"/>
+    <w:lsdException w:name="Light Shading Accent 3" w:semiHidden="0" w:uiPriority="60" w:unhideWhenUsed="0"/>
+    <w:lsdException w:name="Light List Accent 3" w:semiHidden="0" w:uiPriority="61" w:unhideWhenUsed="0"/>
+    <w:lsdException w:name="Light Grid Accent 3" w:semiHidden="0" w:uiPriority="62" w:unhideWhenUsed="0"/>
+    <w:lsdException w:name="Medium Shading 1 Accent 3" w:semiHidden="0" w:uiPriority="63" w:unhideWhenUsed="0"/>
+    <w:lsdException w:name="Medium Shading 2 Accent 3" w:semiHidden="0" w:uiPriority="64" w:unhideWhenUsed="0"/>
+    <w:lsdException w:name="Medium List 1 Accent 3" w:semiHidden="0" w:uiPriority="65" w:unhideWhenUsed="0"/>
+    <w:lsdException w:name="Medium List 2 Accent 3" w:semiHidden="0" w:uiPriority="66" w:unhideWhenUsed="0"/>
+    <w:lsdException w:name="Medium Grid 1 Accent 3" w:semiHidden="0" w:uiPriority="67" w:unhideWhenUsed="0"/>
+    <w:lsdException w:name="Medium Grid 2 Accent 3" w:semiHidden="0" w:uiPriority="68" w:unhideWhenUsed="0"/>
+    <w:lsdException w:name="Medium Grid 3 Accent 3" w:semiHidden="0" w:uiPriority="69" w:unhideWhenUsed="0"/>
+    <w:lsdException w:name="Dark List Accent 3" w:semiHidden="0" w:uiPriority="70" w:unhideWhenUsed="0"/>
+    <w:lsdException w:name="Colorful Shading Accent 3" w:semiHidden="0" w:uiPriority="71" w:unhideWhenUsed="0"/>
+    <w:lsdException w:name="Colorful List Accent 3" w:semiHidden="0" w:uiPriority="72" w:unhideWhenUsed="0"/>
+    <w:lsdException w:name="Colorful Grid Accent 3" w:semiHidden="0" w:uiPriority="73" w:unhideWhenUsed="0"/>
+    <w:lsdException w:name="Light Shading Accent 4" w:semiHidden="0" w:uiPriority="60" w:unhideWhenUsed="0"/>
+    <w:lsdException w:name="Light List Accent 4" w:semiHidden="0" w:uiPriority="61" w:unhideWhenUsed="0"/>
+    <w:lsdException w:name="Light Grid Accent 4" w:semiHidden="0" w:uiPriority="62" w:unhideWhenUsed="0"/>
+    <w:lsdException w:name="Medium Shading 1 Accent 4" w:semiHidden="0" w:uiPriority="63" w:unhideWhenUsed="0"/>
+    <w:lsdException w:name="Medium Shading 2 Accent 4" w:semiHidden="0" w:uiPriority="64" w:unhideWhenUsed="0"/>
+    <w:lsdException w:name="Medium List 1 Accent 4" w:semiHidden="0" w:uiPriority="65" w:unhideWhenUsed="0"/>
+    <w:lsdException w:name="Medium List 2 Accent 4" w:semiHidden="0" w:uiPriority="66" w:unhideWhenUsed="0"/>
+    <w:lsdException w:name="Medium Grid 1 Accent 4" w:semiHidden="0" w:uiPriority="67" w:unhideWhenUsed="0"/>
+    <w:lsdException w:name="Medium Grid 2 Accent 4" w:semiHidden="0" w:uiPriority="68" w:unhideWhenUsed="0"/>
+    <w:lsdException w:name="Medium Grid 3 Accent 4" w:semiHidden="0" w:uiPriority="69" w:unhideWhenUsed="0"/>
+    <w:lsdException w:name="Dark List Accent 4" w:semiHidden="0" w:uiPriority="70" w:unhideWhenUsed="0"/>
+    <w:lsdException w:name="Colorful Shading Accent 4" w:semiHidden="0" w:uiPriority="71" w:unhideWhenUsed="0"/>
+    <w:lsdException w:name="Colorful List Accent 4" w:semiHidden="0" w:uiPriority="72" w:unhideWhenUsed="0"/>
+    <w:lsdException w:name="Colorful Grid Accent 4" w:semiHidden="0" w:uiPriority="73" w:unhideWhenUsed="0"/>
+    <w:lsdException w:name="Light Shading Accent 5" w:semiHidden="0" w:uiPriority="60" w:unhideWhenUsed="0"/>
+    <w:lsdException w:name="Light List Accent 5" w:semiHidden="0" w:uiPriority="61" w:unhideWhenUsed="0"/>
+    <w:lsdException w:name="Light Grid Accent 5" w:semiHidden="0" w:uiPriority="62" w:unhideWhenUsed="0"/>
+    <w:lsdException w:name="Medium Shading 1 Accent 5" w:semiHidden="0" w:uiPriority="63" w:unhideWhenUsed="0"/>
+    <w:lsdException w:name="Medium Shading 2 Accent 5" w:semiHidden="0" w:uiPriority="64" w:unhideWhenUsed="0"/>
+    <w:lsdException w:name="Medium List 1 Accent 5" w:semiHidden="0" w:uiPriority="65" w:unhideWhenUsed="0"/>
+    <w:lsdException w:name="Medium List 2 Accent 5" w:semiHidden="0" w:uiPriority="66" w:unhideWhenUsed="0"/>
+    <w:lsdException w:name="Medium Grid 1 Accent 5" w:semiHidden="0" w:uiPriority="67" w:unhideWhenUsed="0"/>
+    <w:lsdException w:name="Medium Grid 2 Accent 5" w:semiHidden="0" w:uiPriority="68" w:unhideWhenUsed="0"/>
+    <w:lsdException w:name="Medium Grid 3 Accent 5" w:semiHidden="0" w:uiPriority="69" w:unhideWhenUsed="0"/>
+    <w:lsdException w:name="Dark List Accent 5" w:semiHidden="0" w:uiPriority="70" w:unhideWhenUsed="0"/>
+    <w:lsdException w:name="Colorful Shading Accent 5" w:semiHidden="0" w:uiPriority="71" w:unhideWhenUsed="0"/>
+    <w:lsdException w:name="Colorful List Accent 5" w:semiHidden="0" w:uiPriority="72" w:unhideWhenUsed="0"/>
+    <w:lsdException w:name="Colorful Grid Accent 5" w:semiHidden="0" w:uiPriority="73" w:unhideWhenUsed="0"/>
+    <w:lsdException w:name="Light Shading Accent 6" w:semiHidden="0" w:uiPriority="60" w:unhideWhenUsed="0"/>
+    <w:lsdException w:name="Light List Accent 6" w:semiHidden="0" w:uiPriority="61" w:unhideWhenUsed="0"/>
+    <w:lsdException w:name="Light Grid Accent 6" w:semiHidden="0" w:uiPriority="62" w:unhideWhenUsed="0"/>
+    <w:lsdException w:name="Medium Shading 1 Accent 6" w:semiHidden="0" w:uiPriority="63" w:unhideWhenUsed="0"/>
+    <w:lsdException w:name="Medium Shading 2 Accent 6" w:semiHidden="0" w:uiPriority="64" w:unhideWhenUsed="0"/>
+    <w:lsdException w:name="Medium List 1 Accent 6" w:semiHidden="0" w:uiPriority="65" w:unhideWhenUsed="0"/>
+    <w:lsdException w:name="Medium List 2 Accent 6" w:semiHidden="0" w:uiPriority="66" w:unhideWhenUsed="0"/>
+    <w:lsdException w:name="Medium Grid 1 Accent 6" w:semiHidden="0" w:uiPriority="67" w:unhideWhenUsed="0"/>
+    <w:lsdException w:name="Medium Grid 2 Accent 6" w:semiHidden="0" w:uiPriority="68" w:unhideWhenUsed="0"/>
+    <w:lsdException w:name="Medium Grid 3 Accent 6" w:semiHidden="0" w:uiPriority="69" w:unhideWhenUsed="0"/>
+    <w:lsdException w:name="Dark List Accent 6" w:semiHidden="0" w:uiPriority="70" w:unhideWhenUsed="0"/>
+    <w:lsdException w:name="Colorful Shading Accent 6" w:semiHidden="0" w:uiPriority="71" w:unhideWhenUsed="0"/>
+    <w:lsdException w:name="Colorful List Accent 6" w:semiHidden="0" w:uiPriority="72" w:unhideWhenUsed="0"/>
+    <w:lsdException w:name="Colorful Grid Accent 6" w:semiHidden="0" w:uiPriority="73" w:unhideWhenUsed="0"/>
+    <w:lsdException w:name="Subtle Emphasis" w:semiHidden="0" w:uiPriority="19" w:unhideWhenUsed="0" w:qFormat="1"/>
+    <w:lsdException w:name="Intense Emphasis" w:semiHidden="0" w:uiPriority="21" w:unhideWhenUsed="0" w:qFormat="1"/>
+    <w:lsdException w:name="Subtle Reference" w:semiHidden="0" w:uiPriority="31" w:unhideWhenUsed="0" w:qFormat="1"/>
+    <w:lsdException w:name="Intense Reference" w:semiHidden="0" w:uiPriority="32" w:unhideWhenUsed="0" w:qFormat="1"/>
+    <w:lsdException w:name="Book Title" w:semiHidden="0" w:uiPriority="33" w:unhideWhenUsed="0" w:qFormat="1"/>
+    <w:lsdException w:name="Bibliography" w:uiPriority="37"/>
+    <w:lsdException w:name="TOC Heading" w:uiPriority="39" w:qFormat="1"/>
+  </w:latentStyles>
+  <w:style w:type="paragraph" w:default="1" w:styleId="Normal">
+    <w:name w:val="Normal"/>
+    <w:qFormat/>
+  </w:style>
+  <w:style w:type="character" w:default="1" w:styleId="DefaultParagraphFont">
+    <w:name w:val="Default Paragraph Font"/>
+    <w:uiPriority w:val="1"/>
+    <w:semiHidden/>
+    <w:unhideWhenUsed/>
+  </w:style>
+  <w:style w:type="table" w:default="1" w:styleId="TableNormal">
+    <w:name w:val="Normal Table"/>
+    <w:uiPriority w:val="99"/>
+    <w:semiHidden/>
+    <w:unhideWhenUsed/>
+    <w:tblPr>
+      <w:tblInd w:w="0" w:type="dxa"/>
+      <w:tblCellMar>
+        <w:top w:w="0" w:type="dxa"/>
+        <w:left w:w="108" w:type="dxa"/>
+        <w:bottom w:w="0" w:type="dxa"/>
+        <w:right w:w="108" w:type="dxa"/>
+      </w:tblCellMar>
+    </w:tblPr>
+  </w:style>
+  <w:style w:type="numbering" w:default="1" w:styleId="NoList">
+    <w:name w:val="No List"/>
+    <w:uiPriority w:val="99"/>
+    <w:semiHidden/>
+    <w:unhideWhenUsed/>
   </w:style>
 </w:styles>
 </file>

</xml_diff>

<commit_message>
v0.6 - Exam started.
</commit_message>
<xml_diff>
--- a/Assignment A.docx
+++ b/Assignment A.docx
@@ -189,6 +189,9 @@
       </w:r>
     </w:p>
     <w:p>
+      <w:pPr>
+        <w:pStyle w:val="Heading4"/>
+      </w:pPr>
       <w:r>
         <w:t>3 effects on customers if customer service is not prompt and professional are:</w:t>
       </w:r>
@@ -202,7 +205,7 @@
         </w:numPr>
       </w:pPr>
       <w:r>
-        <w:t>Poor brand awareness</w:t>
+        <w:t>Failure to be able to use the product effectively</w:t>
       </w:r>
     </w:p>
     <w:p>
@@ -214,7 +217,7 @@
         </w:numPr>
       </w:pPr>
       <w:r>
-        <w:t>Negative public opinion</w:t>
+        <w:t>Loss of man hours/money</w:t>
       </w:r>
     </w:p>
     <w:p>
@@ -226,12 +229,12 @@
         </w:numPr>
       </w:pPr>
       <w:r>
-        <w:t>Abusive to employees</w:t>
-      </w:r>
-    </w:p>
-    <w:p>
-      <w:pPr>
-        <w:pStyle w:val="NoSpacing"/>
+        <w:t>Annoyance</w:t>
+      </w:r>
+    </w:p>
+    <w:p>
+      <w:pPr>
+        <w:pStyle w:val="Heading4"/>
       </w:pPr>
       <w:r>
         <w:t>3 effects on the support organisation if customer service is not prompt and professional are:</w:t>
@@ -246,7 +249,7 @@
         </w:numPr>
       </w:pPr>
       <w:r>
-        <w:t>Unhappy employees</w:t>
+        <w:t>Loss of revenue</w:t>
       </w:r>
     </w:p>
     <w:p>
@@ -258,7 +261,7 @@
         </w:numPr>
       </w:pPr>
       <w:r>
-        <w:t>Higher employee turn-over</w:t>
+        <w:t>Reputation damage</w:t>
       </w:r>
     </w:p>
     <w:p>
@@ -323,23 +326,51 @@
         <w:pStyle w:val="NoSpacing"/>
       </w:pPr>
       <w:r>
-        <w:t>Phone support involves trained and knowledgeable customer support representatives (CSRs) taking calls from customers to troubleshoot their technical support issues and queries.</w:t>
+        <w:rPr>
+          <w:rStyle w:val="Heading4Char"/>
+        </w:rPr>
+        <w:t>Phone support</w:t>
+      </w:r>
+      <w:r>
+        <w:t xml:space="preserve"> involves trained and knowledgeable customer support representatives (CSRs) taking calls from customers to troubleshoot their technical support issues and queries.</w:t>
       </w:r>
     </w:p>
     <w:p>
       <w:pPr>
         <w:pStyle w:val="NoSpacing"/>
       </w:pPr>
-      <w:r>
-        <w:t>Email support allows CSRs to provide simple, but detailed answers to customer queries and also takes the pressure off the organisation to have instant solutions available to customers.</w:t>
-      </w:r>
     </w:p>
     <w:p>
       <w:pPr>
         <w:pStyle w:val="NoSpacing"/>
       </w:pPr>
       <w:r>
-        <w:t xml:space="preserve">Remote desktop management allows CSRs the option of </w:t>
+        <w:rPr>
+          <w:rStyle w:val="Heading4Char"/>
+        </w:rPr>
+        <w:t>Email support</w:t>
+      </w:r>
+      <w:r>
+        <w:t xml:space="preserve"> allows CSRs to provide simple, but detailed answers to customer queries and also takes the pressure off the organisation to have instant solutions available to customers.</w:t>
+      </w:r>
+    </w:p>
+    <w:p>
+      <w:pPr>
+        <w:pStyle w:val="NoSpacing"/>
+      </w:pPr>
+    </w:p>
+    <w:p>
+      <w:pPr>
+        <w:pStyle w:val="NoSpacing"/>
+      </w:pPr>
+      <w:r>
+        <w:rPr>
+          <w:rStyle w:val="Heading4Char"/>
+        </w:rPr>
+        <w:t>Remote desktop management</w:t>
+      </w:r>
+      <w:r>
+        <w:t xml:space="preserve"> allows CSRs the option of </w:t>
       </w:r>
       <w:r>
         <w:t xml:space="preserve">logging into the customer’s computer </w:t>
@@ -348,7 +379,15 @@
         <w:t>and directly applying solutions to the customer’s hardware.</w:t>
       </w:r>
       <w:r>
-        <w:t xml:space="preserve"> Windows features this service directly, but other software suites can be employed to adapt to different needs. Examples of these software are LogMeIn and GoToAssist.</w:t>
+        <w:t xml:space="preserve"> Windows features this service directly, but other software suites can be employed to adapt to different ne</w:t>
+      </w:r>
+      <w:r>
+        <w:t xml:space="preserve">eds. Examples of these software options </w:t>
+      </w:r>
+      <w:bookmarkStart w:id="2" w:name="_GoBack"/>
+      <w:bookmarkEnd w:id="2"/>
+      <w:r>
+        <w:t>are LogMeIn and GoToAssist.</w:t>
       </w:r>
     </w:p>
     <w:p>
@@ -365,8 +404,8 @@
       <w:pPr>
         <w:pStyle w:val="Heading3"/>
       </w:pPr>
-      <w:bookmarkStart w:id="2" w:name="_Task_A.3"/>
-      <w:bookmarkEnd w:id="2"/>
+      <w:bookmarkStart w:id="3" w:name="_Task_A.3"/>
+      <w:bookmarkEnd w:id="3"/>
       <w:r>
         <w:lastRenderedPageBreak/>
         <w:t xml:space="preserve"> </w:t>
@@ -389,6 +428,57 @@
       </w:pPr>
     </w:p>
     <w:p>
+      <w:hyperlink r:id="rId6" w:history="1">
+        <w:r>
+          <w:rPr>
+            <w:rStyle w:val="Hyperlink"/>
+          </w:rPr>
+          <w:t>http://download.adobe.com/pub/adobe/photoshop/win/13.x/Photoshop_CS6_13_0_1_2_upd.zip</w:t>
+        </w:r>
+      </w:hyperlink>
+    </w:p>
+    <w:p>
+      <w:r>
+        <w:rPr>
+          <w:noProof/>
+          <w:lang w:eastAsia="en-IE"/>
+        </w:rPr>
+        <w:drawing>
+          <wp:inline distT="0" distB="0" distL="0" distR="0" wp14:anchorId="30A181C4" wp14:editId="634BEAB1">
+            <wp:extent cx="5731510" cy="3104568"/>
+            <wp:effectExtent l="0" t="0" r="0" b="0"/>
+            <wp:docPr id="1" name="Picture 1"/>
+            <wp:cNvGraphicFramePr>
+              <a:graphicFrameLocks xmlns:a="http://schemas.openxmlformats.org/drawingml/2006/main" noChangeAspect="1"/>
+            </wp:cNvGraphicFramePr>
+            <a:graphic xmlns:a="http://schemas.openxmlformats.org/drawingml/2006/main">
+              <a:graphicData uri="http://schemas.openxmlformats.org/drawingml/2006/picture">
+                <pic:pic xmlns:pic="http://schemas.openxmlformats.org/drawingml/2006/picture">
+                  <pic:nvPicPr>
+                    <pic:cNvPr id="0" name=""/>
+                    <pic:cNvPicPr/>
+                  </pic:nvPicPr>
+                  <pic:blipFill>
+                    <a:blip r:embed="rId7"/>
+                    <a:stretch>
+                      <a:fillRect/>
+                    </a:stretch>
+                  </pic:blipFill>
+                  <pic:spPr>
+                    <a:xfrm>
+                      <a:off x="0" y="0"/>
+                      <a:ext cx="5731510" cy="3104568"/>
+                    </a:xfrm>
+                    <a:prstGeom prst="rect">
+                      <a:avLst/>
+                    </a:prstGeom>
+                  </pic:spPr>
+                </pic:pic>
+              </a:graphicData>
+            </a:graphic>
+          </wp:inline>
+        </w:drawing>
+      </w:r>
       <w:r>
         <w:br w:type="page"/>
       </w:r>
@@ -397,8 +487,8 @@
       <w:pPr>
         <w:pStyle w:val="Heading3"/>
       </w:pPr>
-      <w:bookmarkStart w:id="3" w:name="_Task_A.4"/>
-      <w:bookmarkEnd w:id="3"/>
+      <w:bookmarkStart w:id="4" w:name="_Task_A.4"/>
+      <w:bookmarkEnd w:id="4"/>
       <w:r>
         <w:lastRenderedPageBreak/>
         <w:t>Task A.4</w:t>
@@ -417,6 +507,57 @@
     </w:p>
     <w:p/>
     <w:p>
+      <w:hyperlink r:id="rId8" w:history="1">
+        <w:r>
+          <w:rPr>
+            <w:rStyle w:val="Hyperlink"/>
+          </w:rPr>
+          <w:t>http://belgium.oki.com/Includes/Pages/FileDownload.aspx?id=tcm:125-142578</w:t>
+        </w:r>
+      </w:hyperlink>
+    </w:p>
+    <w:p>
+      <w:r>
+        <w:rPr>
+          <w:noProof/>
+          <w:lang w:eastAsia="en-IE"/>
+        </w:rPr>
+        <w:drawing>
+          <wp:inline distT="0" distB="0" distL="0" distR="0" wp14:anchorId="67690F3D" wp14:editId="2CCBAAF1">
+            <wp:extent cx="5731510" cy="2321384"/>
+            <wp:effectExtent l="0" t="0" r="0" b="0"/>
+            <wp:docPr id="45" name="Picture 45"/>
+            <wp:cNvGraphicFramePr>
+              <a:graphicFrameLocks xmlns:a="http://schemas.openxmlformats.org/drawingml/2006/main" noChangeAspect="1"/>
+            </wp:cNvGraphicFramePr>
+            <a:graphic xmlns:a="http://schemas.openxmlformats.org/drawingml/2006/main">
+              <a:graphicData uri="http://schemas.openxmlformats.org/drawingml/2006/picture">
+                <pic:pic xmlns:pic="http://schemas.openxmlformats.org/drawingml/2006/picture">
+                  <pic:nvPicPr>
+                    <pic:cNvPr id="0" name=""/>
+                    <pic:cNvPicPr/>
+                  </pic:nvPicPr>
+                  <pic:blipFill>
+                    <a:blip r:embed="rId9"/>
+                    <a:stretch>
+                      <a:fillRect/>
+                    </a:stretch>
+                  </pic:blipFill>
+                  <pic:spPr>
+                    <a:xfrm>
+                      <a:off x="0" y="0"/>
+                      <a:ext cx="5731510" cy="2321384"/>
+                    </a:xfrm>
+                    <a:prstGeom prst="rect">
+                      <a:avLst/>
+                    </a:prstGeom>
+                  </pic:spPr>
+                </pic:pic>
+              </a:graphicData>
+            </a:graphic>
+          </wp:inline>
+        </w:drawing>
+      </w:r>
       <w:r>
         <w:br w:type="page"/>
       </w:r>
@@ -425,8 +566,8 @@
       <w:pPr>
         <w:pStyle w:val="Heading3"/>
       </w:pPr>
-      <w:bookmarkStart w:id="4" w:name="_Task_A.5"/>
-      <w:bookmarkEnd w:id="4"/>
+      <w:bookmarkStart w:id="5" w:name="_Task_A.5"/>
+      <w:bookmarkEnd w:id="5"/>
       <w:r>
         <w:lastRenderedPageBreak/>
         <w:t>Task A.5</w:t>
@@ -661,14 +802,517 @@
       <w:pPr>
         <w:pStyle w:val="NoSpacing"/>
       </w:pPr>
-      <w:bookmarkStart w:id="5" w:name="_GoBack"/>
-      <w:bookmarkEnd w:id="5"/>
     </w:p>
     <w:p>
       <w:r>
         <w:t>The call centre supports a wide range of IT equipment, and there should be provision for a customer enquiry that does not fit in to the normal call flow. Check that a customer can ask for progress about an existing call without logging a new call.</w:t>
       </w:r>
     </w:p>
+    <w:p>
+      <w:r>
+        <w:pict>
+          <v:group id="Group 43" o:spid="_x0000_s1198" style="position:absolute;margin-left:-19.75pt;margin-top:19.25pt;width:507.75pt;height:340.7pt;z-index:251659264" coordsize="62794,40897" o:gfxdata="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">
+            <v:rect id="Rectangle 3" o:spid="_x0000_s1199" style="position:absolute;top:12165;width:8597;height:3832;visibility:visible;mso-wrap-style:square;v-text-anchor:middle-center" o:gfxdata="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" fillcolor="#a9a57c" strokecolor="#7b7859" strokeweight=".70561mm">
+              <v:textbox>
+                <w:txbxContent>
+                  <w:p>
+                    <w:pPr>
+                      <w:pStyle w:val="NormalWeb"/>
+                      <w:spacing w:before="0" w:beforeAutospacing="0" w:after="0" w:afterAutospacing="0"/>
+                      <w:jc w:val="center"/>
+                    </w:pPr>
+                    <w:r>
+                      <w:rPr>
+                        <w:rFonts w:ascii="Cambria" w:hAnsi="Cambria" w:cstheme="minorBidi"/>
+                        <w:color w:val="FFFFFF"/>
+                        <w:kern w:val="24"/>
+                        <w:sz w:val="16"/>
+                        <w:szCs w:val="16"/>
+                      </w:rPr>
+                      <w:t>Incoming Call</w:t>
+                    </w:r>
+                  </w:p>
+                </w:txbxContent>
+              </v:textbox>
+            </v:rect>
+            <v:rect id="Rectangle 4" o:spid="_x0000_s1200" style="position:absolute;left:12812;top:2105;width:8598;height:3913;visibility:visible;mso-wrap-style:square;v-text-anchor:middle-center" o:gfxdata="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" fillcolor="#a9a57c" strokecolor="#7b7859" strokeweight=".70561mm">
+              <v:textbox>
+                <w:txbxContent>
+                  <w:p>
+                    <w:pPr>
+                      <w:pStyle w:val="NormalWeb"/>
+                      <w:spacing w:before="0" w:beforeAutospacing="0" w:after="0" w:afterAutospacing="0"/>
+                      <w:jc w:val="center"/>
+                    </w:pPr>
+                    <w:r>
+                      <w:rPr>
+                        <w:rFonts w:ascii="Cambria" w:hAnsi="Cambria" w:cstheme="minorBidi"/>
+                        <w:color w:val="FFFFFF"/>
+                        <w:kern w:val="24"/>
+                        <w:sz w:val="16"/>
+                        <w:szCs w:val="16"/>
+                      </w:rPr>
+                      <w:t>Transfer</w:t>
+                    </w:r>
+                  </w:p>
+                </w:txbxContent>
+              </v:textbox>
+            </v:rect>
+            <v:rect id="Rectangle 5" o:spid="_x0000_s1201" style="position:absolute;left:12812;top:8608;width:8598;height:4606;visibility:visible;mso-wrap-style:square;v-text-anchor:middle-center" o:gfxdata="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" fillcolor="#a9a57c" strokecolor="#7b7859" strokeweight=".70561mm">
+              <v:textbox>
+                <w:txbxContent>
+                  <w:p>
+                    <w:pPr>
+                      <w:pStyle w:val="NormalWeb"/>
+                      <w:spacing w:before="0" w:beforeAutospacing="0" w:after="0" w:afterAutospacing="0"/>
+                      <w:jc w:val="center"/>
+                    </w:pPr>
+                    <w:r>
+                      <w:rPr>
+                        <w:rFonts w:ascii="Cambria" w:hAnsi="Cambria" w:cstheme="minorBidi"/>
+                        <w:color w:val="FFFFFF"/>
+                        <w:kern w:val="24"/>
+                        <w:sz w:val="16"/>
+                        <w:szCs w:val="16"/>
+                      </w:rPr>
+                      <w:t>New Support Request</w:t>
+                    </w:r>
+                  </w:p>
+                </w:txbxContent>
+              </v:textbox>
+            </v:rect>
+            <v:shapetype id="_x0000_t32" coordsize="21600,21600" o:spt="32" o:oned="t" path="m,l21600,21600e" filled="f">
+              <v:path arrowok="t" fillok="f" o:connecttype="none"/>
+              <o:lock v:ext="edit" shapetype="t"/>
+            </v:shapetype>
+            <v:shape id="Straight Arrow Connector 6" o:spid="_x0000_s1202" type="#_x0000_t32" style="position:absolute;left:4298;top:3912;width:0;height:8253;flip:y;visibility:visible;mso-wrap-style:square" o:connectortype="straight" o:gfxdata="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" strokecolor="#a6a278" strokeweight=".35281mm">
+              <v:stroke endarrow="open"/>
+            </v:shape>
+            <v:shape id="Straight Arrow Connector 7" o:spid="_x0000_s1203" type="#_x0000_t32" style="position:absolute;left:4381;top:4062;width:8431;height:0;visibility:visible;mso-wrap-style:square" o:connectortype="straight" o:gfxdata="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" strokecolor="#a6a278" strokeweight=".35281mm">
+              <v:stroke endarrow="open"/>
+            </v:shape>
+            <v:shape id="Straight Arrow Connector 8" o:spid="_x0000_s1204" type="#_x0000_t32" style="position:absolute;left:8597;top:10911;width:4215;height:3170;flip:y;visibility:visible;mso-wrap-style:square" o:connectortype="straight" o:gfxdata="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" strokecolor="#a6a278" strokeweight=".35281mm">
+              <v:stroke endarrow="open"/>
+            </v:shape>
+            <v:rect id="Rectangle 9" o:spid="_x0000_s1205" style="position:absolute;left:12812;top:14327;width:8598;height:4917;visibility:visible;mso-wrap-style:square;v-text-anchor:middle-center" o:gfxdata="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" fillcolor="#a9a57c" strokecolor="#7b7859" strokeweight=".70561mm">
+              <v:textbox>
+                <w:txbxContent>
+                  <w:p>
+                    <w:pPr>
+                      <w:pStyle w:val="NormalWeb"/>
+                      <w:spacing w:before="0" w:beforeAutospacing="0" w:after="0" w:afterAutospacing="0"/>
+                      <w:jc w:val="center"/>
+                    </w:pPr>
+                    <w:r>
+                      <w:rPr>
+                        <w:rFonts w:ascii="Cambria" w:hAnsi="Cambria" w:cstheme="minorBidi"/>
+                        <w:color w:val="FFFFFF"/>
+                        <w:kern w:val="24"/>
+                        <w:sz w:val="16"/>
+                        <w:szCs w:val="16"/>
+                      </w:rPr>
+                      <w:t>Existing Support Request</w:t>
+                    </w:r>
+                  </w:p>
+                </w:txbxContent>
+              </v:textbox>
+            </v:rect>
+            <v:rect id="Rectangle 10" o:spid="_x0000_s1206" style="position:absolute;left:12770;top:20535;width:8598;height:3913;visibility:visible;mso-wrap-style:square;v-text-anchor:middle-center" o:gfxdata="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" fillcolor="#a9a57c" strokecolor="#7b7859" strokeweight=".70561mm">
+              <v:textbox>
+                <w:txbxContent>
+                  <w:p>
+                    <w:pPr>
+                      <w:pStyle w:val="NormalWeb"/>
+                      <w:spacing w:before="0" w:beforeAutospacing="0" w:after="0" w:afterAutospacing="0"/>
+                      <w:jc w:val="center"/>
+                    </w:pPr>
+                    <w:r>
+                      <w:rPr>
+                        <w:rFonts w:ascii="Cambria" w:hAnsi="Cambria" w:cstheme="minorBidi"/>
+                        <w:color w:val="FFFFFF"/>
+                        <w:kern w:val="24"/>
+                        <w:sz w:val="16"/>
+                        <w:szCs w:val="16"/>
+                      </w:rPr>
+                      <w:t>Other</w:t>
+                    </w:r>
+                  </w:p>
+                </w:txbxContent>
+              </v:textbox>
+            </v:rect>
+            <v:shape id="Straight Arrow Connector 11" o:spid="_x0000_s1207" type="#_x0000_t32" style="position:absolute;left:4298;top:15997;width:0;height:6494;flip:x;visibility:visible;mso-wrap-style:square" o:connectortype="straight" o:gfxdata="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" strokecolor="#a6a278" strokeweight=".35281mm">
+              <v:stroke endarrow="open"/>
+            </v:shape>
+            <v:shape id="Straight Arrow Connector 12" o:spid="_x0000_s1208" type="#_x0000_t32" style="position:absolute;left:4339;top:22491;width:8431;height:0;visibility:visible;mso-wrap-style:square" o:connectortype="straight" o:gfxdata="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" strokecolor="#a6a278" strokeweight=".35281mm">
+              <v:stroke endarrow="open"/>
+            </v:shape>
+            <v:shape id="Straight Arrow Connector 13" o:spid="_x0000_s1209" type="#_x0000_t32" style="position:absolute;left:8597;top:14081;width:4215;height:2705;visibility:visible;mso-wrap-style:square" o:connectortype="straight" o:gfxdata="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" strokecolor="#a6a278" strokeweight=".35281mm">
+              <v:stroke endarrow="open"/>
+            </v:shape>
+            <v:shape id="Straight Arrow Connector 14" o:spid="_x0000_s1210" type="#_x0000_t32" style="position:absolute;left:17069;top:24448;width:7947;height:4261;visibility:visible;mso-wrap-style:square" o:connectortype="straight" o:gfxdata="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" strokecolor="#a6a278" strokeweight=".35281mm">
+              <v:stroke endarrow="open"/>
+            </v:shape>
+            <v:rect id="Rectangle 15" o:spid="_x0000_s1211" style="position:absolute;left:20717;top:28709;width:8597;height:3913;visibility:visible;mso-wrap-style:square;v-text-anchor:middle-center" o:gfxdata="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" fillcolor="#a9a57c" strokecolor="#7b7859" strokeweight=".70561mm">
+              <v:textbox>
+                <w:txbxContent>
+                  <w:p>
+                    <w:pPr>
+                      <w:pStyle w:val="NormalWeb"/>
+                      <w:spacing w:before="0" w:beforeAutospacing="0" w:after="0" w:afterAutospacing="0"/>
+                      <w:jc w:val="center"/>
+                    </w:pPr>
+                    <w:r>
+                      <w:rPr>
+                        <w:rFonts w:ascii="Cambria" w:hAnsi="Cambria" w:cstheme="minorBidi"/>
+                        <w:color w:val="FFFFFF"/>
+                        <w:kern w:val="24"/>
+                        <w:sz w:val="16"/>
+                        <w:szCs w:val="16"/>
+                      </w:rPr>
+                      <w:t>Other</w:t>
+                    </w:r>
+                  </w:p>
+                </w:txbxContent>
+              </v:textbox>
+            </v:rect>
+            <v:shape id="Diamond 65" o:spid="_x0000_s1212" style="position:absolute;left:24156;top:8608;width:10317;height:10052;visibility:visible;mso-wrap-style:square;v-text-anchor:middle-center" coordsize="1031671,1005154" o:spt="100" o:gfxdata="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" adj="-11796480,,5400" path="m,502577l515836,r515835,502577l515836,1005154,,502577xe" fillcolor="#a9a57c" strokecolor="#7b7859" strokeweight=".70561mm">
+              <v:stroke joinstyle="miter"/>
+              <v:formulas/>
+              <v:path arrowok="t" o:connecttype="custom" o:connectlocs="515836,0;1031671,502577;515836,1005154;0,502577" o:connectangles="270,0,90,180" textboxrect="257918,251289,773753,753866"/>
+              <v:textbox>
+                <w:txbxContent>
+                  <w:p>
+                    <w:pPr>
+                      <w:pStyle w:val="NormalWeb"/>
+                      <w:spacing w:before="0" w:beforeAutospacing="0" w:after="0" w:afterAutospacing="0"/>
+                      <w:jc w:val="center"/>
+                    </w:pPr>
+                    <w:r>
+                      <w:rPr>
+                        <w:rFonts w:ascii="Calibri" w:hAnsi="Calibri" w:cstheme="minorBidi"/>
+                        <w:color w:val="FFFFFF"/>
+                        <w:kern w:val="24"/>
+                        <w:sz w:val="16"/>
+                        <w:szCs w:val="16"/>
+                      </w:rPr>
+                      <w:t>Resolve Request</w:t>
+                    </w:r>
+                  </w:p>
+                </w:txbxContent>
+              </v:textbox>
+            </v:shape>
+            <v:shape id="Straight Arrow Connector 17" o:spid="_x0000_s1213" type="#_x0000_t32" style="position:absolute;left:21410;top:10911;width:2746;height:2723;visibility:visible;mso-wrap-style:square" o:connectortype="straight" o:gfxdata="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" strokecolor="#a6a278" strokeweight=".35281mm">
+              <v:stroke endarrow="open"/>
+            </v:shape>
+            <v:shape id="Straight Arrow Connector 18" o:spid="_x0000_s1214" type="#_x0000_t32" style="position:absolute;left:21410;top:13634;width:2746;height:3152;flip:y;visibility:visible;mso-wrap-style:square" o:connectortype="straight" o:gfxdata="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" strokecolor="#a6a278" strokeweight=".35281mm">
+              <v:stroke endarrow="open"/>
+            </v:shape>
+            <v:rect id="Rectangle 19" o:spid="_x0000_s1215" style="position:absolute;left:35619;top:4437;width:8597;height:3913;visibility:visible;mso-wrap-style:square;v-text-anchor:middle-center" o:gfxdata="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" fillcolor="#a9a57c" strokecolor="#7b7859" strokeweight=".70561mm">
+              <v:textbox>
+                <w:txbxContent>
+                  <w:p>
+                    <w:pPr>
+                      <w:pStyle w:val="NormalWeb"/>
+                      <w:spacing w:before="0" w:beforeAutospacing="0" w:after="0" w:afterAutospacing="0"/>
+                      <w:jc w:val="center"/>
+                    </w:pPr>
+                    <w:r>
+                      <w:rPr>
+                        <w:rFonts w:ascii="Cambria" w:hAnsi="Cambria" w:cstheme="minorBidi"/>
+                        <w:color w:val="FFFFFF"/>
+                        <w:kern w:val="24"/>
+                        <w:sz w:val="16"/>
+                        <w:szCs w:val="16"/>
+                      </w:rPr>
+                      <w:t>Hardware Support</w:t>
+                    </w:r>
+                  </w:p>
+                </w:txbxContent>
+              </v:textbox>
+            </v:rect>
+            <v:rect id="Rectangle 20" o:spid="_x0000_s1216" style="position:absolute;left:35619;top:9292;width:8597;height:3913;visibility:visible;mso-wrap-style:square;v-text-anchor:middle-center" o:gfxdata="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" fillcolor="#a9a57c" strokecolor="#7b7859" strokeweight=".70561mm">
+              <v:textbox>
+                <w:txbxContent>
+                  <w:p>
+                    <w:pPr>
+                      <w:pStyle w:val="NormalWeb"/>
+                      <w:spacing w:before="0" w:beforeAutospacing="0" w:after="0" w:afterAutospacing="0"/>
+                      <w:jc w:val="center"/>
+                    </w:pPr>
+                    <w:r>
+                      <w:rPr>
+                        <w:rFonts w:ascii="Cambria" w:hAnsi="Cambria" w:cstheme="minorBidi"/>
+                        <w:color w:val="FFFFFF"/>
+                        <w:kern w:val="24"/>
+                        <w:sz w:val="16"/>
+                        <w:szCs w:val="16"/>
+                      </w:rPr>
+                      <w:t>Software Support</w:t>
+                    </w:r>
+                  </w:p>
+                </w:txbxContent>
+              </v:textbox>
+            </v:rect>
+            <v:rect id="Rectangle 21" o:spid="_x0000_s1217" style="position:absolute;left:35619;top:14081;width:8597;height:3913;visibility:visible;mso-wrap-style:square;v-text-anchor:middle-center" o:gfxdata="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" fillcolor="#a9a57c" strokecolor="#7b7859" strokeweight=".70561mm">
+              <v:textbox>
+                <w:txbxContent>
+                  <w:p>
+                    <w:pPr>
+                      <w:pStyle w:val="NormalWeb"/>
+                      <w:spacing w:before="0" w:beforeAutospacing="0" w:after="0" w:afterAutospacing="0"/>
+                      <w:jc w:val="center"/>
+                    </w:pPr>
+                    <w:r>
+                      <w:rPr>
+                        <w:rFonts w:ascii="Cambria" w:hAnsi="Cambria" w:cstheme="minorBidi"/>
+                        <w:color w:val="FFFFFF"/>
+                        <w:kern w:val="24"/>
+                        <w:sz w:val="16"/>
+                        <w:szCs w:val="16"/>
+                      </w:rPr>
+                      <w:t>Installation</w:t>
+                    </w:r>
+                  </w:p>
+                </w:txbxContent>
+              </v:textbox>
+            </v:rect>
+            <v:rect id="Rectangle 22" o:spid="_x0000_s1218" style="position:absolute;left:35619;top:18626;width:8597;height:3913;visibility:visible;mso-wrap-style:square;v-text-anchor:middle-center" o:gfxdata="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" fillcolor="#a9a57c" strokecolor="#7b7859" strokeweight=".70561mm">
+              <v:textbox>
+                <w:txbxContent>
+                  <w:p>
+                    <w:pPr>
+                      <w:pStyle w:val="NormalWeb"/>
+                      <w:spacing w:before="0" w:beforeAutospacing="0" w:after="0" w:afterAutospacing="0"/>
+                      <w:jc w:val="center"/>
+                    </w:pPr>
+                    <w:r>
+                      <w:rPr>
+                        <w:rFonts w:ascii="Cambria" w:hAnsi="Cambria" w:cstheme="minorBidi"/>
+                        <w:color w:val="FFFFFF"/>
+                        <w:kern w:val="24"/>
+                        <w:sz w:val="16"/>
+                        <w:szCs w:val="16"/>
+                      </w:rPr>
+                      <w:t>Upgrades</w:t>
+                    </w:r>
+                  </w:p>
+                </w:txbxContent>
+              </v:textbox>
+            </v:rect>
+            <v:shape id="Straight Arrow Connector 23" o:spid="_x0000_s1219" type="#_x0000_t32" style="position:absolute;left:34473;top:6393;width:1146;height:7241;flip:y;visibility:visible;mso-wrap-style:square" o:connectortype="straight" o:gfxdata="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" strokecolor="#a6a278" strokeweight=".35281mm">
+              <v:stroke endarrow="open"/>
+            </v:shape>
+            <v:shape id="Straight Arrow Connector 24" o:spid="_x0000_s1220" type="#_x0000_t32" style="position:absolute;left:34473;top:11248;width:1146;height:2386;flip:y;visibility:visible;mso-wrap-style:square" o:connectortype="straight" o:gfxdata="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" strokecolor="#a6a278" strokeweight=".35281mm">
+              <v:stroke endarrow="open"/>
+            </v:shape>
+            <v:shape id="Straight Arrow Connector 25" o:spid="_x0000_s1221" type="#_x0000_t32" style="position:absolute;left:34473;top:13634;width:1146;height:2404;visibility:visible;mso-wrap-style:square" o:connectortype="straight" o:gfxdata="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" strokecolor="#a6a278" strokeweight=".35281mm">
+              <v:stroke endarrow="open"/>
+            </v:shape>
+            <v:shape id="Straight Arrow Connector 26" o:spid="_x0000_s1222" type="#_x0000_t32" style="position:absolute;left:34473;top:13634;width:1146;height:6948;visibility:visible;mso-wrap-style:square" o:connectortype="straight" o:gfxdata="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" strokecolor="#a6a278" strokeweight=".35281mm">
+              <v:stroke endarrow="open"/>
+            </v:shape>
+            <v:shape id="Diamond 88" o:spid="_x0000_s1223" style="position:absolute;left:47082;top:8608;width:10317;height:10052;visibility:visible;mso-wrap-style:square;v-text-anchor:middle-center" coordsize="1031671,1005154" o:spt="100" o:gfxdata="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" adj="-11796480,,5400" path="m,502577l515836,r515835,502577l515836,1005154,,502577xe" fillcolor="#a9a57c" strokecolor="#7b7859" strokeweight=".70561mm">
+              <v:stroke joinstyle="miter"/>
+              <v:formulas/>
+              <v:path arrowok="t" o:connecttype="custom" o:connectlocs="515836,0;1031671,502577;515836,1005154;0,502577" o:connectangles="270,0,90,180" textboxrect="257918,251289,773753,753866"/>
+              <v:textbox>
+                <w:txbxContent>
+                  <w:p>
+                    <w:pPr>
+                      <w:pStyle w:val="NormalWeb"/>
+                      <w:spacing w:before="0" w:beforeAutospacing="0" w:after="0" w:afterAutospacing="0"/>
+                      <w:jc w:val="center"/>
+                    </w:pPr>
+                    <w:r>
+                      <w:rPr>
+                        <w:rFonts w:ascii="Calibri" w:hAnsi="Calibri" w:cstheme="minorBidi"/>
+                        <w:color w:val="FFFFFF"/>
+                        <w:kern w:val="24"/>
+                        <w:sz w:val="16"/>
+                        <w:szCs w:val="16"/>
+                      </w:rPr>
+                      <w:t>Issue Resolved?</w:t>
+                    </w:r>
+                  </w:p>
+                </w:txbxContent>
+              </v:textbox>
+            </v:shape>
+            <v:shape id="Straight Arrow Connector 28" o:spid="_x0000_s1224" type="#_x0000_t32" style="position:absolute;left:44216;top:6393;width:2866;height:7241;visibility:visible;mso-wrap-style:square" o:connectortype="straight" o:gfxdata="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" strokecolor="#a6a278" strokeweight=".35281mm">
+              <v:stroke endarrow="open"/>
+            </v:shape>
+            <v:shape id="Straight Arrow Connector 29" o:spid="_x0000_s1225" type="#_x0000_t32" style="position:absolute;left:44216;top:11248;width:2866;height:2386;visibility:visible;mso-wrap-style:square" o:connectortype="straight" o:gfxdata="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" strokecolor="#a6a278" strokeweight=".35281mm">
+              <v:stroke endarrow="open"/>
+            </v:shape>
+            <v:shape id="Straight Arrow Connector 30" o:spid="_x0000_s1226" type="#_x0000_t32" style="position:absolute;left:44216;top:13634;width:2866;height:2404;flip:y;visibility:visible;mso-wrap-style:square" o:connectortype="straight" o:gfxdata="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" strokecolor="#a6a278" strokeweight=".35281mm">
+              <v:stroke endarrow="open"/>
+            </v:shape>
+            <v:shape id="Straight Arrow Connector 31" o:spid="_x0000_s1227" type="#_x0000_t32" style="position:absolute;left:44216;top:13634;width:2866;height:6948;flip:y;visibility:visible;mso-wrap-style:square" o:connectortype="straight" o:gfxdata="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" strokecolor="#a6a278" strokeweight=".35281mm">
+              <v:stroke endarrow="open"/>
+            </v:shape>
+            <v:rect id="Rectangle 32" o:spid="_x0000_s1228" style="position:absolute;left:56530;top:19307;width:3819;height:3232;visibility:visible;mso-wrap-style:square;v-text-anchor:middle-center" o:gfxdata="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" fillcolor="#a9a57c" strokecolor="#7b7859" strokeweight=".70561mm">
+              <v:textbox>
+                <w:txbxContent>
+                  <w:p>
+                    <w:pPr>
+                      <w:pStyle w:val="NormalWeb"/>
+                      <w:spacing w:before="0" w:beforeAutospacing="0" w:after="0" w:afterAutospacing="0"/>
+                      <w:jc w:val="center"/>
+                    </w:pPr>
+                    <w:r>
+                      <w:rPr>
+                        <w:rFonts w:ascii="Cambria" w:hAnsi="Cambria" w:cstheme="minorBidi"/>
+                        <w:color w:val="FFFFFF"/>
+                        <w:kern w:val="24"/>
+                        <w:sz w:val="16"/>
+                        <w:szCs w:val="16"/>
+                      </w:rPr>
+                      <w:t>No</w:t>
+                    </w:r>
+                  </w:p>
+                </w:txbxContent>
+              </v:textbox>
+            </v:rect>
+            <v:rect id="Rectangle 33" o:spid="_x0000_s1229" style="position:absolute;left:56530;top:5377;width:4202;height:3231;visibility:visible;mso-wrap-style:square;v-text-anchor:middle-center" o:gfxdata="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" fillcolor="#a9a57c" strokecolor="#7b7859" strokeweight=".70561mm">
+              <v:textbox>
+                <w:txbxContent>
+                  <w:p>
+                    <w:pPr>
+                      <w:pStyle w:val="NormalWeb"/>
+                      <w:spacing w:before="0" w:beforeAutospacing="0" w:after="0" w:afterAutospacing="0"/>
+                      <w:jc w:val="center"/>
+                    </w:pPr>
+                    <w:r>
+                      <w:rPr>
+                        <w:rFonts w:ascii="Cambria" w:hAnsi="Cambria" w:cstheme="minorBidi"/>
+                        <w:color w:val="FFFFFF"/>
+                        <w:kern w:val="24"/>
+                        <w:sz w:val="16"/>
+                        <w:szCs w:val="16"/>
+                      </w:rPr>
+                      <w:t>Yes</w:t>
+                    </w:r>
+                  </w:p>
+                </w:txbxContent>
+              </v:textbox>
+            </v:rect>
+            <v:shape id="Straight Arrow Connector 34" o:spid="_x0000_s1230" type="#_x0000_t32" style="position:absolute;left:52240;top:6993;width:4290;height:1615;flip:y;visibility:visible;mso-wrap-style:square" o:connectortype="straight" o:gfxdata="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" strokecolor="#a6a278" strokeweight=".35281mm">
+              <v:stroke endarrow="open"/>
+            </v:shape>
+            <v:shape id="Straight Arrow Connector 35" o:spid="_x0000_s1231" type="#_x0000_t32" style="position:absolute;left:52240;top:18660;width:4290;height:2263;visibility:visible;mso-wrap-style:square" o:connectortype="straight" o:gfxdata="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" strokecolor="#a6a278" strokeweight=".35281mm">
+              <v:stroke endarrow="open"/>
+            </v:shape>
+            <v:rect id="Rectangle 36" o:spid="_x0000_s1232" style="position:absolute;left:54196;top:28709;width:8598;height:3913;visibility:visible;mso-wrap-style:square;v-text-anchor:middle-center" o:gfxdata="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" fillcolor="#a9a57c" strokecolor="#7b7859" strokeweight=".70561mm">
+              <v:textbox>
+                <w:txbxContent>
+                  <w:p>
+                    <w:pPr>
+                      <w:pStyle w:val="NormalWeb"/>
+                      <w:spacing w:before="0" w:beforeAutospacing="0" w:after="0" w:afterAutospacing="0"/>
+                      <w:jc w:val="center"/>
+                    </w:pPr>
+                    <w:r>
+                      <w:rPr>
+                        <w:rFonts w:ascii="Cambria" w:hAnsi="Cambria" w:cstheme="minorBidi"/>
+                        <w:color w:val="FFFFFF"/>
+                        <w:kern w:val="24"/>
+                        <w:sz w:val="16"/>
+                        <w:szCs w:val="16"/>
+                      </w:rPr>
+                      <w:t>Call-back</w:t>
+                    </w:r>
+                  </w:p>
+                </w:txbxContent>
+              </v:textbox>
+            </v:rect>
+            <v:rect id="Rectangle 37" o:spid="_x0000_s1233" style="position:absolute;left:54196;width:8598;height:3912;visibility:visible;mso-wrap-style:square;v-text-anchor:middle-center" o:gfxdata="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" fillcolor="#a9a57c" strokecolor="#7b7859" strokeweight=".70561mm">
+              <v:textbox>
+                <w:txbxContent>
+                  <w:p>
+                    <w:pPr>
+                      <w:pStyle w:val="NormalWeb"/>
+                      <w:spacing w:before="0" w:beforeAutospacing="0" w:after="0" w:afterAutospacing="0"/>
+                      <w:jc w:val="center"/>
+                    </w:pPr>
+                    <w:r>
+                      <w:rPr>
+                        <w:rFonts w:ascii="Cambria" w:hAnsi="Cambria" w:cstheme="minorBidi"/>
+                        <w:color w:val="FFFFFF"/>
+                        <w:kern w:val="24"/>
+                        <w:sz w:val="16"/>
+                        <w:szCs w:val="16"/>
+                      </w:rPr>
+                      <w:t>Ticket Closed</w:t>
+                    </w:r>
+                  </w:p>
+                </w:txbxContent>
+              </v:textbox>
+            </v:rect>
+            <v:shape id="Straight Arrow Connector 38" o:spid="_x0000_s1234" type="#_x0000_t32" style="position:absolute;left:58495;top:3912;width:136;height:1465;flip:x y;visibility:visible;mso-wrap-style:square" o:connectortype="straight" o:gfxdata="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" strokecolor="#a6a278" strokeweight=".35281mm">
+              <v:stroke endarrow="open"/>
+            </v:shape>
+            <v:shape id="Straight Arrow Connector 39" o:spid="_x0000_s1235" type="#_x0000_t32" style="position:absolute;left:58439;top:22539;width:56;height:6170;visibility:visible;mso-wrap-style:square" o:connectortype="straight" o:gfxdata="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" strokecolor="#a6a278" strokeweight=".35281mm">
+              <v:stroke endarrow="open"/>
+            </v:shape>
+            <v:shape id="Straight Arrow Connector 40" o:spid="_x0000_s1236" type="#_x0000_t32" style="position:absolute;left:46193;top:30665;width:8004;height:0;flip:x;visibility:visible;mso-wrap-style:square" o:connectortype="straight" o:gfxdata="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" strokecolor="#a6a278" strokeweight=".35281mm">
+              <v:stroke endarrow="open"/>
+            </v:shape>
+            <v:shape id="Straight Arrow Connector 41" o:spid="_x0000_s1237" type="#_x0000_t32" style="position:absolute;left:58439;top:32622;width:56;height:3364;flip:x;visibility:visible;mso-wrap-style:square" o:connectortype="straight" o:gfxdata="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" strokecolor="#a6a278" strokeweight=".35281mm">
+              <v:stroke endarrow="open"/>
+            </v:shape>
+            <v:shape id="Straight Arrow Connector 42" o:spid="_x0000_s1238" type="#_x0000_t32" style="position:absolute;left:46193;top:28987;width:0;height:6999;flip:x;visibility:visible;mso-wrap-style:square" o:connectortype="straight" o:gfxdata="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" strokecolor="#a6a278" strokeweight=".35281mm">
+              <v:stroke endarrow="open"/>
+            </v:shape>
+            <v:rect id="Rectangle 43" o:spid="_x0000_s1239" style="position:absolute;left:41894;top:35986;width:8598;height:4911;visibility:visible;mso-wrap-style:square;v-text-anchor:middle-center" o:gfxdata="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" fillcolor="#a9a57c" strokecolor="#7b7859" strokeweight=".70561mm">
+              <v:textbox>
+                <w:txbxContent>
+                  <w:p>
+                    <w:pPr>
+                      <w:pStyle w:val="NormalWeb"/>
+                      <w:spacing w:before="0" w:beforeAutospacing="0" w:after="0" w:afterAutospacing="0"/>
+                      <w:jc w:val="center"/>
+                    </w:pPr>
+                    <w:r>
+                      <w:rPr>
+                        <w:rFonts w:ascii="Cambria" w:hAnsi="Cambria" w:cstheme="minorBidi"/>
+                        <w:color w:val="FFFFFF"/>
+                        <w:kern w:val="24"/>
+                        <w:sz w:val="16"/>
+                        <w:szCs w:val="16"/>
+                      </w:rPr>
+                      <w:t>Escalate</w:t>
+                    </w:r>
+                  </w:p>
+                </w:txbxContent>
+              </v:textbox>
+            </v:rect>
+            <v:rect id="Rectangle 44" o:spid="_x0000_s1240" style="position:absolute;left:54085;top:35986;width:8709;height:4911;visibility:visible;mso-wrap-style:square;v-text-anchor:middle-center" o:gfxdata="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" fillcolor="#a9a57c" strokecolor="#7b7859" strokeweight=".70561mm">
+              <v:textbox>
+                <w:txbxContent>
+                  <w:p>
+                    <w:pPr>
+                      <w:pStyle w:val="NormalWeb"/>
+                      <w:spacing w:before="0" w:beforeAutospacing="0" w:after="0" w:afterAutospacing="0"/>
+                      <w:jc w:val="center"/>
+                    </w:pPr>
+                    <w:r>
+                      <w:rPr>
+                        <w:rFonts w:ascii="Cambria" w:hAnsi="Cambria" w:cstheme="minorBidi"/>
+                        <w:color w:val="FFFFFF"/>
+                        <w:kern w:val="24"/>
+                        <w:sz w:val="16"/>
+                        <w:szCs w:val="16"/>
+                      </w:rPr>
+                      <w:t>Ticket left open (Undesirable)</w:t>
+                    </w:r>
+                  </w:p>
+                </w:txbxContent>
+              </v:textbox>
+            </v:rect>
+          </v:group>
+        </w:pict>
+      </w:r>
+    </w:p>
+    <w:p/>
     <w:p/>
     <w:p>
       <w:pPr>
@@ -1160,10 +1804,33 @@
       <w:color w:val="4F81BD" w:themeColor="accent1"/>
     </w:rPr>
   </w:style>
+  <w:style w:type="paragraph" w:styleId="Heading4">
+    <w:name w:val="heading 4"/>
+    <w:basedOn w:val="Normal"/>
+    <w:next w:val="Normal"/>
+    <w:link w:val="Heading4Char"/>
+    <w:uiPriority w:val="9"/>
+    <w:unhideWhenUsed/>
+    <w:qFormat/>
+    <w:rsid w:val="001C0C8C"/>
+    <w:pPr>
+      <w:keepNext/>
+      <w:keepLines/>
+      <w:spacing w:before="200" w:after="0"/>
+      <w:outlineLvl w:val="3"/>
+    </w:pPr>
+    <w:rPr>
+      <w:rFonts w:asciiTheme="majorHAnsi" w:eastAsiaTheme="majorEastAsia" w:hAnsiTheme="majorHAnsi" w:cstheme="majorBidi"/>
+      <w:b/>
+      <w:bCs/>
+      <w:i/>
+      <w:iCs/>
+      <w:color w:val="4F81BD" w:themeColor="accent1"/>
+    </w:rPr>
+  </w:style>
   <w:style w:type="character" w:default="1" w:styleId="DefaultParagraphFont">
     <w:name w:val="Default Paragraph Font"/>
     <w:uiPriority w:val="1"/>
-    <w:semiHidden/>
     <w:unhideWhenUsed/>
   </w:style>
   <w:style w:type="table" w:default="1" w:styleId="TableNormal">
@@ -1361,6 +2028,39 @@
       <w:i/>
       <w:iCs/>
       <w:color w:val="808080" w:themeColor="text1" w:themeTint="7F"/>
+    </w:rPr>
+  </w:style>
+  <w:style w:type="character" w:customStyle="1" w:styleId="Heading4Char">
+    <w:name w:val="Heading 4 Char"/>
+    <w:basedOn w:val="DefaultParagraphFont"/>
+    <w:link w:val="Heading4"/>
+    <w:uiPriority w:val="9"/>
+    <w:rsid w:val="001C0C8C"/>
+    <w:rPr>
+      <w:rFonts w:asciiTheme="majorHAnsi" w:eastAsiaTheme="majorEastAsia" w:hAnsiTheme="majorHAnsi" w:cstheme="majorBidi"/>
+      <w:b/>
+      <w:bCs/>
+      <w:i/>
+      <w:iCs/>
+      <w:color w:val="4F81BD" w:themeColor="accent1"/>
+      <w:lang w:val="en-IE"/>
+    </w:rPr>
+  </w:style>
+  <w:style w:type="paragraph" w:styleId="NormalWeb">
+    <w:name w:val="Normal (Web)"/>
+    <w:basedOn w:val="Normal"/>
+    <w:uiPriority w:val="99"/>
+    <w:semiHidden/>
+    <w:unhideWhenUsed/>
+    <w:rsid w:val="001D41E5"/>
+    <w:pPr>
+      <w:spacing w:before="100" w:beforeAutospacing="1" w:after="100" w:afterAutospacing="1" w:line="240" w:lineRule="auto"/>
+    </w:pPr>
+    <w:rPr>
+      <w:rFonts w:ascii="Times New Roman" w:eastAsiaTheme="minorEastAsia" w:hAnsi="Times New Roman" w:cs="Times New Roman"/>
+      <w:sz w:val="24"/>
+      <w:szCs w:val="24"/>
+      <w:lang w:eastAsia="en-IE"/>
     </w:rPr>
   </w:style>
 </w:styles>

</xml_diff>